<commit_message>
adds Purchasing model and displays the joint realtionship
</commit_message>
<xml_diff>
--- a/Other/Proj 2 ERB Sketch.docx
+++ b/Other/Proj 2 ERB Sketch.docx
@@ -896,7 +896,7 @@
         <mc:AlternateContent>
           <mc:Choice Requires="wps">
             <w:drawing>
-              <wp:anchor distT="0" distB="0" distL="114300" distR="114300" simplePos="0" relativeHeight="251663360" behindDoc="0" locked="0" layoutInCell="1" allowOverlap="1" wp14:anchorId="69059149" wp14:editId="15A389F2">
+              <wp:anchor distT="0" distB="0" distL="114300" distR="114300" simplePos="0" relativeHeight="251663360" behindDoc="0" locked="0" layoutInCell="1" allowOverlap="1" wp14:anchorId="69059149" wp14:editId="4ACB8E9E">
                 <wp:simplePos x="0" y="0"/>
                 <wp:positionH relativeFrom="column">
                   <wp:posOffset>1828800</wp:posOffset>
@@ -967,6 +967,75 @@
     </w:p>
     <w:p>
       <w:r>
+        <w:rPr>
+          <w:noProof/>
+        </w:rPr>
+        <mc:AlternateContent>
+          <mc:Choice Requires="wps">
+            <w:drawing>
+              <wp:anchor distT="0" distB="0" distL="114300" distR="114300" simplePos="0" relativeHeight="251683840" behindDoc="0" locked="0" layoutInCell="1" allowOverlap="1" wp14:anchorId="6171C886" wp14:editId="77B282D2">
+                <wp:simplePos x="0" y="0"/>
+                <wp:positionH relativeFrom="column">
+                  <wp:posOffset>-165735</wp:posOffset>
+                </wp:positionH>
+                <wp:positionV relativeFrom="paragraph">
+                  <wp:posOffset>163195</wp:posOffset>
+                </wp:positionV>
+                <wp:extent cx="228600" cy="342900"/>
+                <wp:effectExtent l="50800" t="25400" r="76200" b="88900"/>
+                <wp:wrapNone/>
+                <wp:docPr id="12" name="Straight Connector 12"/>
+                <wp:cNvGraphicFramePr/>
+                <a:graphic xmlns:a="http://schemas.openxmlformats.org/drawingml/2006/main">
+                  <a:graphicData uri="http://schemas.microsoft.com/office/word/2010/wordprocessingShape">
+                    <wps:wsp>
+                      <wps:cNvCnPr/>
+                      <wps:spPr>
+                        <a:xfrm flipH="1" flipV="1">
+                          <a:off x="0" y="0"/>
+                          <a:ext cx="228600" cy="342900"/>
+                        </a:xfrm>
+                        <a:prstGeom prst="line">
+                          <a:avLst/>
+                        </a:prstGeom>
+                      </wps:spPr>
+                      <wps:style>
+                        <a:lnRef idx="2">
+                          <a:schemeClr val="dk1"/>
+                        </a:lnRef>
+                        <a:fillRef idx="0">
+                          <a:schemeClr val="dk1"/>
+                        </a:fillRef>
+                        <a:effectRef idx="1">
+                          <a:schemeClr val="dk1"/>
+                        </a:effectRef>
+                        <a:fontRef idx="minor">
+                          <a:schemeClr val="tx1"/>
+                        </a:fontRef>
+                      </wps:style>
+                      <wps:bodyPr/>
+                    </wps:wsp>
+                  </a:graphicData>
+                </a:graphic>
+                <wp14:sizeRelH relativeFrom="margin">
+                  <wp14:pctWidth>0</wp14:pctWidth>
+                </wp14:sizeRelH>
+                <wp14:sizeRelV relativeFrom="margin">
+                  <wp14:pctHeight>0</wp14:pctHeight>
+                </wp14:sizeRelV>
+              </wp:anchor>
+            </w:drawing>
+          </mc:Choice>
+          <mc:Fallback>
+            <w:pict>
+              <v:line id="Straight Connector 12" o:spid="_x0000_s1026" style="position:absolute;flip:x y;z-index:251683840;visibility:visible;mso-wrap-style:square;mso-width-percent:0;mso-height-percent:0;mso-wrap-distance-left:9pt;mso-wrap-distance-top:0;mso-wrap-distance-right:9pt;mso-wrap-distance-bottom:0;mso-position-horizontal:absolute;mso-position-horizontal-relative:text;mso-position-vertical:absolute;mso-position-vertical-relative:text;mso-width-percent:0;mso-height-percent:0;mso-width-relative:margin;mso-height-relative:margin" from="-13pt,12.85pt" to="5pt,39.85pt" o:gfxdata="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" strokecolor="black [3200]" strokeweight="2pt">
+                <v:shadow on="t" opacity="24903f" mv:blur="40000f" origin=",.5" offset="0,20000emu"/>
+              </v:line>
+            </w:pict>
+          </mc:Fallback>
+        </mc:AlternateContent>
+      </w:r>
+      <w:r>
         <w:tab/>
       </w:r>
       <w:r>
@@ -991,6 +1060,124 @@
           <w:tcPr>
             <w:tcW w:w="1194" w:type="dxa"/>
           </w:tcPr>
+          <w:p/>
+        </w:tc>
+        <w:tc>
+          <w:tcPr>
+            <w:tcW w:w="1094" w:type="dxa"/>
+          </w:tcPr>
+          <w:p/>
+        </w:tc>
+        <w:tc>
+          <w:tcPr>
+            <w:tcW w:w="948" w:type="dxa"/>
+          </w:tcPr>
+          <w:p/>
+        </w:tc>
+        <w:tc>
+          <w:tcPr>
+            <w:tcW w:w="980" w:type="dxa"/>
+          </w:tcPr>
+          <w:p/>
+        </w:tc>
+      </w:tr>
+      <w:tr>
+        <w:tc>
+          <w:tcPr>
+            <w:tcW w:w="1194" w:type="dxa"/>
+          </w:tcPr>
+          <w:p/>
+        </w:tc>
+        <w:tc>
+          <w:tcPr>
+            <w:tcW w:w="1094" w:type="dxa"/>
+          </w:tcPr>
+          <w:p/>
+        </w:tc>
+        <w:tc>
+          <w:tcPr>
+            <w:tcW w:w="948" w:type="dxa"/>
+          </w:tcPr>
+          <w:p/>
+        </w:tc>
+        <w:tc>
+          <w:tcPr>
+            <w:tcW w:w="980" w:type="dxa"/>
+          </w:tcPr>
+          <w:p/>
+        </w:tc>
+      </w:tr>
+      <w:tr>
+        <w:tc>
+          <w:tcPr>
+            <w:tcW w:w="1194" w:type="dxa"/>
+          </w:tcPr>
+          <w:p/>
+        </w:tc>
+        <w:tc>
+          <w:tcPr>
+            <w:tcW w:w="1094" w:type="dxa"/>
+          </w:tcPr>
+          <w:p/>
+        </w:tc>
+        <w:tc>
+          <w:tcPr>
+            <w:tcW w:w="948" w:type="dxa"/>
+          </w:tcPr>
+          <w:p/>
+        </w:tc>
+        <w:tc>
+          <w:tcPr>
+            <w:tcW w:w="980" w:type="dxa"/>
+          </w:tcPr>
+          <w:p/>
+        </w:tc>
+      </w:tr>
+      <w:tr>
+        <w:tc>
+          <w:tcPr>
+            <w:tcW w:w="1194" w:type="dxa"/>
+          </w:tcPr>
+          <w:p/>
+        </w:tc>
+        <w:tc>
+          <w:tcPr>
+            <w:tcW w:w="1094" w:type="dxa"/>
+          </w:tcPr>
+          <w:p/>
+        </w:tc>
+        <w:tc>
+          <w:tcPr>
+            <w:tcW w:w="948" w:type="dxa"/>
+          </w:tcPr>
+          <w:p/>
+        </w:tc>
+        <w:tc>
+          <w:tcPr>
+            <w:tcW w:w="980" w:type="dxa"/>
+          </w:tcPr>
+          <w:p/>
+        </w:tc>
+      </w:tr>
+    </w:tbl>
+    <w:tbl>
+      <w:tblPr>
+        <w:tblStyle w:val="TableGrid"/>
+        <w:tblpPr w:leftFromText="180" w:rightFromText="180" w:vertAnchor="page" w:horzAnchor="page" w:tblpX="1909" w:tblpY="6301"/>
+        <w:tblW w:w="4216" w:type="dxa"/>
+        <w:tblLook w:val="04A0" w:firstRow="1" w:lastRow="0" w:firstColumn="1" w:lastColumn="0" w:noHBand="0" w:noVBand="1"/>
+      </w:tblPr>
+      <w:tblGrid>
+        <w:gridCol w:w="1194"/>
+        <w:gridCol w:w="1094"/>
+        <w:gridCol w:w="948"/>
+        <w:gridCol w:w="980"/>
+      </w:tblGrid>
+      <w:tr>
+        <w:tc>
+          <w:tcPr>
+            <w:tcW w:w="1194" w:type="dxa"/>
+          </w:tcPr>
           <w:p>
             <w:proofErr w:type="spellStart"/>
             <w:r>
@@ -1112,8 +1299,121 @@
       </w:tr>
     </w:tbl>
     <w:p/>
-    <w:p/>
-    <w:p/>
+    <w:tbl>
+      <w:tblPr>
+        <w:tblStyle w:val="TableGrid"/>
+        <w:tblpPr w:leftFromText="180" w:rightFromText="180" w:vertAnchor="page" w:horzAnchor="page" w:tblpX="7129" w:tblpY="7021"/>
+        <w:tblW w:w="3440" w:type="dxa"/>
+        <w:tblLook w:val="04A0" w:firstRow="1" w:lastRow="0" w:firstColumn="1" w:lastColumn="0" w:noHBand="0" w:noVBand="1"/>
+      </w:tblPr>
+      <w:tblGrid>
+        <w:gridCol w:w="981"/>
+        <w:gridCol w:w="1194"/>
+        <w:gridCol w:w="1265"/>
+      </w:tblGrid>
+      <w:tr>
+        <w:tc>
+          <w:tcPr>
+            <w:tcW w:w="981" w:type="dxa"/>
+          </w:tcPr>
+          <w:p>
+            <w:proofErr w:type="spellStart"/>
+            <w:r>
+              <w:t>Item_id</w:t>
+            </w:r>
+            <w:proofErr w:type="spellEnd"/>
+          </w:p>
+        </w:tc>
+        <w:tc>
+          <w:tcPr>
+            <w:tcW w:w="1194" w:type="dxa"/>
+          </w:tcPr>
+          <w:p>
+            <w:proofErr w:type="spellStart"/>
+            <w:r>
+              <w:t>R</w:t>
+            </w:r>
+            <w:r>
+              <w:t>ecipe</w:t>
+            </w:r>
+            <w:r>
+              <w:t>_id</w:t>
+            </w:r>
+            <w:proofErr w:type="spellEnd"/>
+          </w:p>
+        </w:tc>
+        <w:tc>
+          <w:tcPr>
+            <w:tcW w:w="1265" w:type="dxa"/>
+          </w:tcPr>
+          <w:p>
+            <w:r>
+              <w:t>Amount</w:t>
+            </w:r>
+          </w:p>
+        </w:tc>
+      </w:tr>
+      <w:tr>
+        <w:tc>
+          <w:tcPr>
+            <w:tcW w:w="981" w:type="dxa"/>
+          </w:tcPr>
+          <w:p/>
+        </w:tc>
+        <w:tc>
+          <w:tcPr>
+            <w:tcW w:w="1194" w:type="dxa"/>
+          </w:tcPr>
+          <w:p/>
+        </w:tc>
+        <w:tc>
+          <w:tcPr>
+            <w:tcW w:w="1265" w:type="dxa"/>
+          </w:tcPr>
+          <w:p/>
+        </w:tc>
+      </w:tr>
+      <w:tr>
+        <w:tc>
+          <w:tcPr>
+            <w:tcW w:w="981" w:type="dxa"/>
+          </w:tcPr>
+          <w:p/>
+        </w:tc>
+        <w:tc>
+          <w:tcPr>
+            <w:tcW w:w="1194" w:type="dxa"/>
+          </w:tcPr>
+          <w:p/>
+        </w:tc>
+        <w:tc>
+          <w:tcPr>
+            <w:tcW w:w="1265" w:type="dxa"/>
+          </w:tcPr>
+          <w:p/>
+        </w:tc>
+      </w:tr>
+      <w:tr>
+        <w:tc>
+          <w:tcPr>
+            <w:tcW w:w="981" w:type="dxa"/>
+          </w:tcPr>
+          <w:p/>
+        </w:tc>
+        <w:tc>
+          <w:tcPr>
+            <w:tcW w:w="1194" w:type="dxa"/>
+          </w:tcPr>
+          <w:p/>
+        </w:tc>
+        <w:tc>
+          <w:tcPr>
+            <w:tcW w:w="1265" w:type="dxa"/>
+          </w:tcPr>
+          <w:p/>
+        </w:tc>
+      </w:tr>
+    </w:tbl>
     <w:p>
       <w:r>
         <w:rPr>
@@ -1122,7 +1422,148 @@
         <mc:AlternateContent>
           <mc:Choice Requires="wps">
             <w:drawing>
-              <wp:anchor distT="0" distB="0" distL="114300" distR="114300" simplePos="0" relativeHeight="251679744" behindDoc="0" locked="0" layoutInCell="1" allowOverlap="1" wp14:anchorId="1E82A11C" wp14:editId="4205F441">
+              <wp:anchor distT="0" distB="0" distL="114300" distR="114300" simplePos="0" relativeHeight="251685888" behindDoc="0" locked="0" layoutInCell="1" allowOverlap="1" wp14:anchorId="3B915FA2" wp14:editId="1AC02503">
+                <wp:simplePos x="0" y="0"/>
+                <wp:positionH relativeFrom="column">
+                  <wp:posOffset>-165735</wp:posOffset>
+                </wp:positionH>
+                <wp:positionV relativeFrom="paragraph">
+                  <wp:posOffset>148590</wp:posOffset>
+                </wp:positionV>
+                <wp:extent cx="228600" cy="114300"/>
+                <wp:effectExtent l="50800" t="25400" r="76200" b="88900"/>
+                <wp:wrapNone/>
+                <wp:docPr id="13" name="Straight Connector 13"/>
+                <wp:cNvGraphicFramePr/>
+                <a:graphic xmlns:a="http://schemas.openxmlformats.org/drawingml/2006/main">
+                  <a:graphicData uri="http://schemas.microsoft.com/office/word/2010/wordprocessingShape">
+                    <wps:wsp>
+                      <wps:cNvCnPr/>
+                      <wps:spPr>
+                        <a:xfrm flipH="1">
+                          <a:off x="0" y="0"/>
+                          <a:ext cx="228600" cy="114300"/>
+                        </a:xfrm>
+                        <a:prstGeom prst="line">
+                          <a:avLst/>
+                        </a:prstGeom>
+                      </wps:spPr>
+                      <wps:style>
+                        <a:lnRef idx="2">
+                          <a:schemeClr val="dk1"/>
+                        </a:lnRef>
+                        <a:fillRef idx="0">
+                          <a:schemeClr val="dk1"/>
+                        </a:fillRef>
+                        <a:effectRef idx="1">
+                          <a:schemeClr val="dk1"/>
+                        </a:effectRef>
+                        <a:fontRef idx="minor">
+                          <a:schemeClr val="tx1"/>
+                        </a:fontRef>
+                      </wps:style>
+                      <wps:bodyPr/>
+                    </wps:wsp>
+                  </a:graphicData>
+                </a:graphic>
+                <wp14:sizeRelH relativeFrom="margin">
+                  <wp14:pctWidth>0</wp14:pctWidth>
+                </wp14:sizeRelH>
+                <wp14:sizeRelV relativeFrom="margin">
+                  <wp14:pctHeight>0</wp14:pctHeight>
+                </wp14:sizeRelV>
+              </wp:anchor>
+            </w:drawing>
+          </mc:Choice>
+          <mc:Fallback>
+            <w:pict>
+              <v:line id="Straight Connector 13" o:spid="_x0000_s1026" style="position:absolute;flip:x;z-index:251685888;visibility:visible;mso-wrap-style:square;mso-width-percent:0;mso-height-percent:0;mso-wrap-distance-left:9pt;mso-wrap-distance-top:0;mso-wrap-distance-right:9pt;mso-wrap-distance-bottom:0;mso-position-horizontal:absolute;mso-position-horizontal-relative:text;mso-position-vertical:absolute;mso-position-vertical-relative:text;mso-width-percent:0;mso-height-percent:0;mso-width-relative:margin;mso-height-relative:margin" from="-13pt,11.7pt" to="5pt,20.7pt" o:gfxdata="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" strokecolor="black [3200]" strokeweight="2pt">
+                <v:shadow on="t" opacity="24903f" mv:blur="40000f" origin=",.5" offset="0,20000emu"/>
+              </v:line>
+            </w:pict>
+          </mc:Fallback>
+        </mc:AlternateContent>
+      </w:r>
+      <w:r>
+        <w:rPr>
+          <w:noProof/>
+        </w:rPr>
+        <mc:AlternateContent>
+          <mc:Choice Requires="wps">
+            <w:drawing>
+              <wp:anchor distT="0" distB="0" distL="114300" distR="114300" simplePos="0" relativeHeight="251681792" behindDoc="0" locked="0" layoutInCell="1" allowOverlap="1" wp14:anchorId="0A4458B9" wp14:editId="5B7F77A4">
+                <wp:simplePos x="0" y="0"/>
+                <wp:positionH relativeFrom="column">
+                  <wp:posOffset>-165735</wp:posOffset>
+                </wp:positionH>
+                <wp:positionV relativeFrom="paragraph">
+                  <wp:posOffset>34290</wp:posOffset>
+                </wp:positionV>
+                <wp:extent cx="685800" cy="342900"/>
+                <wp:effectExtent l="50800" t="25400" r="76200" b="88900"/>
+                <wp:wrapNone/>
+                <wp:docPr id="11" name="Straight Connector 11"/>
+                <wp:cNvGraphicFramePr/>
+                <a:graphic xmlns:a="http://schemas.openxmlformats.org/drawingml/2006/main">
+                  <a:graphicData uri="http://schemas.microsoft.com/office/word/2010/wordprocessingShape">
+                    <wps:wsp>
+                      <wps:cNvCnPr/>
+                      <wps:spPr>
+                        <a:xfrm>
+                          <a:off x="0" y="0"/>
+                          <a:ext cx="685800" cy="342900"/>
+                        </a:xfrm>
+                        <a:prstGeom prst="line">
+                          <a:avLst/>
+                        </a:prstGeom>
+                      </wps:spPr>
+                      <wps:style>
+                        <a:lnRef idx="2">
+                          <a:schemeClr val="dk1"/>
+                        </a:lnRef>
+                        <a:fillRef idx="0">
+                          <a:schemeClr val="dk1"/>
+                        </a:fillRef>
+                        <a:effectRef idx="1">
+                          <a:schemeClr val="dk1"/>
+                        </a:effectRef>
+                        <a:fontRef idx="minor">
+                          <a:schemeClr val="tx1"/>
+                        </a:fontRef>
+                      </wps:style>
+                      <wps:bodyPr/>
+                    </wps:wsp>
+                  </a:graphicData>
+                </a:graphic>
+                <wp14:sizeRelH relativeFrom="margin">
+                  <wp14:pctWidth>0</wp14:pctWidth>
+                </wp14:sizeRelH>
+                <wp14:sizeRelV relativeFrom="margin">
+                  <wp14:pctHeight>0</wp14:pctHeight>
+                </wp14:sizeRelV>
+              </wp:anchor>
+            </w:drawing>
+          </mc:Choice>
+          <mc:Fallback>
+            <w:pict>
+              <v:line id="Straight Connector 11" o:spid="_x0000_s1026" style="position:absolute;z-index:251681792;visibility:visible;mso-wrap-style:square;mso-width-percent:0;mso-height-percent:0;mso-wrap-distance-left:9pt;mso-wrap-distance-top:0;mso-wrap-distance-right:9pt;mso-wrap-distance-bottom:0;mso-position-horizontal:absolute;mso-position-horizontal-relative:text;mso-position-vertical:absolute;mso-position-vertical-relative:text;mso-width-percent:0;mso-height-percent:0;mso-width-relative:margin;mso-height-relative:margin" from="-13pt,2.7pt" to="41pt,29.7pt" o:gfxdata="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" strokecolor="black [3200]" strokeweight="2pt">
+                <v:shadow on="t" opacity="24903f" mv:blur="40000f" origin=",.5" offset="0,20000emu"/>
+              </v:line>
+            </w:pict>
+          </mc:Fallback>
+        </mc:AlternateContent>
+      </w:r>
+    </w:p>
+    <w:p/>
+    <w:p>
+      <w:r>
+        <w:rPr>
+          <w:noProof/>
+        </w:rPr>
+        <mc:AlternateContent>
+          <mc:Choice Requires="wps">
+            <w:drawing>
+              <wp:anchor distT="0" distB="0" distL="114300" distR="114300" simplePos="0" relativeHeight="251679744" behindDoc="0" locked="0" layoutInCell="1" allowOverlap="1" wp14:anchorId="1E82A11C" wp14:editId="7A4CB454">
                 <wp:simplePos x="0" y="0"/>
                 <wp:positionH relativeFrom="column">
                   <wp:posOffset>-1880235</wp:posOffset>
@@ -1320,11 +1761,11 @@
         </mc:AlternateContent>
       </w:r>
     </w:p>
-    <w:p/>
     <w:p>
       <w:bookmarkStart w:id="0" w:name="_GoBack"/>
       <w:bookmarkEnd w:id="0"/>
     </w:p>
+    <w:p/>
     <w:p>
       <w:r>
         <w:t>User</w:t>

</xml_diff>